<commit_message>
Range update part 2
Added new character sheet with ranges in Actions.
Updated GM and Player guide dev assets to include information on ranges and new 5 SP per level up.
</commit_message>
<xml_diff>
--- a/Dev Assets/Character Sheet_Printer Friendly.docx
+++ b/Dev Assets/Character Sheet_Printer Friendly.docx
@@ -8,7 +8,7 @@
           <w:noProof/>
         </w:rPr>
         <w:drawing>
-          <wp:inline distT="0" distB="0" distL="0" distR="0" wp14:anchorId="446112C4" wp14:editId="63EC680C">
+          <wp:inline distT="0" distB="0" distL="0" distR="0" wp14:anchorId="446112C4" wp14:editId="70296C20">
             <wp:extent cx="3886200" cy="6838950"/>
             <wp:effectExtent l="0" t="0" r="0" b="0"/>
             <wp:docPr id="501942110" name="Picture 5"/>
@@ -64,10 +64,10 @@
         </w:rPr>
         <w:lastRenderedPageBreak/>
         <w:drawing>
-          <wp:inline distT="0" distB="0" distL="0" distR="0" wp14:anchorId="02B7EF2B" wp14:editId="561E4FE8">
+          <wp:inline distT="0" distB="0" distL="0" distR="0" wp14:anchorId="7E5C56A1" wp14:editId="0CC8030B">
             <wp:extent cx="3886200" cy="6838950"/>
             <wp:effectExtent l="0" t="0" r="0" b="0"/>
-            <wp:docPr id="359810111" name="Picture 1"/>
+            <wp:docPr id="120085841" name="Picture 1"/>
             <wp:cNvGraphicFramePr>
               <a:graphicFrameLocks xmlns:a="http://schemas.openxmlformats.org/drawingml/2006/main" noChangeAspect="1"/>
             </wp:cNvGraphicFramePr>
@@ -123,10 +123,10 @@
         </w:rPr>
         <w:lastRenderedPageBreak/>
         <w:drawing>
-          <wp:inline distT="0" distB="0" distL="0" distR="0" wp14:anchorId="71B843C0" wp14:editId="63913EAD">
+          <wp:inline distT="0" distB="0" distL="0" distR="0" wp14:anchorId="2D24E936" wp14:editId="2ADD746B">
             <wp:extent cx="3886200" cy="6838950"/>
             <wp:effectExtent l="0" t="0" r="0" b="0"/>
-            <wp:docPr id="1442532977" name="Picture 2"/>
+            <wp:docPr id="1620805838" name="Picture 2"/>
             <wp:cNvGraphicFramePr>
               <a:graphicFrameLocks xmlns:a="http://schemas.openxmlformats.org/drawingml/2006/main" noChangeAspect="1"/>
             </wp:cNvGraphicFramePr>
@@ -182,10 +182,10 @@
         </w:rPr>
         <w:lastRenderedPageBreak/>
         <w:drawing>
-          <wp:inline distT="0" distB="0" distL="0" distR="0" wp14:anchorId="646C10A1" wp14:editId="14BE4CB3">
+          <wp:inline distT="0" distB="0" distL="0" distR="0" wp14:anchorId="6DBA29F3" wp14:editId="4DFE2BA7">
             <wp:extent cx="3886200" cy="6838950"/>
             <wp:effectExtent l="0" t="0" r="0" b="0"/>
-            <wp:docPr id="557238082" name="Picture 3"/>
+            <wp:docPr id="940425423" name="Picture 3"/>
             <wp:cNvGraphicFramePr>
               <a:graphicFrameLocks xmlns:a="http://schemas.openxmlformats.org/drawingml/2006/main" noChangeAspect="1"/>
             </wp:cNvGraphicFramePr>
@@ -231,15 +231,18 @@
         </w:drawing>
       </w:r>
       <w:r>
+        <w:br w:type="page"/>
+      </w:r>
+      <w:r>
         <w:rPr>
           <w:noProof/>
         </w:rPr>
         <w:lastRenderedPageBreak/>
         <w:drawing>
-          <wp:inline distT="0" distB="0" distL="0" distR="0" wp14:anchorId="431AFDA4" wp14:editId="38EA6F58">
+          <wp:inline distT="0" distB="0" distL="0" distR="0" wp14:anchorId="3FAF9911" wp14:editId="110027A9">
             <wp:extent cx="3886200" cy="6838950"/>
             <wp:effectExtent l="0" t="0" r="0" b="0"/>
-            <wp:docPr id="414024486" name="Picture 4"/>
+            <wp:docPr id="247572217" name="Picture 4"/>
             <wp:cNvGraphicFramePr>
               <a:graphicFrameLocks xmlns:a="http://schemas.openxmlformats.org/drawingml/2006/main" noChangeAspect="1"/>
             </wp:cNvGraphicFramePr>
@@ -287,18 +290,16 @@
       <w:r>
         <w:br w:type="page"/>
       </w:r>
-    </w:p>
-    <w:p>
       <w:r>
         <w:rPr>
           <w:noProof/>
         </w:rPr>
         <w:lastRenderedPageBreak/>
         <w:drawing>
-          <wp:inline distT="0" distB="0" distL="0" distR="0" wp14:anchorId="270F8795" wp14:editId="0923AE82">
+          <wp:inline distT="0" distB="0" distL="0" distR="0" wp14:anchorId="300F0121" wp14:editId="25FA5E4B">
             <wp:extent cx="3886200" cy="6838950"/>
             <wp:effectExtent l="0" t="0" r="0" b="0"/>
-            <wp:docPr id="1896658933" name="Picture 5"/>
+            <wp:docPr id="1845112219" name="Picture 5"/>
             <wp:cNvGraphicFramePr>
               <a:graphicFrameLocks xmlns:a="http://schemas.openxmlformats.org/drawingml/2006/main" noChangeAspect="1"/>
             </wp:cNvGraphicFramePr>
@@ -351,10 +352,10 @@
         </w:rPr>
         <w:lastRenderedPageBreak/>
         <w:drawing>
-          <wp:inline distT="0" distB="0" distL="0" distR="0" wp14:anchorId="251F7521" wp14:editId="3BA842A3">
-            <wp:extent cx="3880485" cy="6838315"/>
-            <wp:effectExtent l="0" t="0" r="5715" b="635"/>
-            <wp:docPr id="1561690630" name="Picture 2"/>
+          <wp:inline distT="0" distB="0" distL="0" distR="0" wp14:anchorId="6EBC6461" wp14:editId="369C51C9">
+            <wp:extent cx="3886200" cy="6838950"/>
+            <wp:effectExtent l="0" t="0" r="0" b="0"/>
+            <wp:docPr id="1175486039" name="Picture 6"/>
             <wp:cNvGraphicFramePr>
               <a:graphicFrameLocks xmlns:a="http://schemas.openxmlformats.org/drawingml/2006/main" noChangeAspect="1"/>
             </wp:cNvGraphicFramePr>
@@ -362,7 +363,7 @@
               <a:graphicData uri="http://schemas.openxmlformats.org/drawingml/2006/picture">
                 <pic:pic xmlns:pic="http://schemas.openxmlformats.org/drawingml/2006/picture">
                   <pic:nvPicPr>
-                    <pic:cNvPr id="0" name="Picture 2"/>
+                    <pic:cNvPr id="0" name="Picture 6"/>
                     <pic:cNvPicPr>
                       <a:picLocks noChangeAspect="1" noChangeArrowheads="1"/>
                     </pic:cNvPicPr>
@@ -383,7 +384,7 @@
                   <pic:spPr bwMode="auto">
                     <a:xfrm>
                       <a:off x="0" y="0"/>
-                      <a:ext cx="3880485" cy="6838315"/>
+                      <a:ext cx="3886200" cy="6838950"/>
                     </a:xfrm>
                     <a:prstGeom prst="rect">
                       <a:avLst/>
@@ -398,9 +399,6 @@
             </a:graphic>
           </wp:inline>
         </w:drawing>
-      </w:r>
-      <w:r>
-        <w:br w:type="page"/>
       </w:r>
     </w:p>
     <w:p>

</xml_diff>